<commit_message>
Made some changes, my final version now
</commit_message>
<xml_diff>
--- a/TP/RelatorioFinal.docx
+++ b/TP/RelatorioFinal.docx
@@ -4018,185 +4018,206 @@
         <w:tab/>
         <w:t>Interface com o Utilizador</w:t>
       </w:r>
+    </w:p>
+    <w:p>
+      <w:pPr>
+        <w:spacing w:after="444"/>
+        <w:ind w:left="299" w:right="956" w:firstLine="0"/>
+        <w:rPr>
+          <w:sz w:val="24"/>
+        </w:rPr>
+      </w:pPr>
+      <w:r>
+        <w:rPr>
+          <w:sz w:val="24"/>
+        </w:rPr>
+        <w:t xml:space="preserve">É possível iniciar o jogo com o comando </w:t>
+      </w:r>
+      <w:proofErr w:type="spellStart"/>
+      <w:r>
+        <w:rPr>
+          <w:sz w:val="24"/>
+        </w:rPr>
+        <w:t>start_game</w:t>
+      </w:r>
+      <w:proofErr w:type="spellEnd"/>
+      <w:r>
+        <w:rPr>
+          <w:sz w:val="24"/>
+        </w:rPr>
+        <w:t>, sendo que será apresentado o tabuleiro inicial, seguindo-se o menu para o jogador escolher peça</w:t>
+      </w:r>
+      <w:r>
+        <w:rPr>
+          <w:sz w:val="24"/>
+        </w:rPr>
+        <w:t xml:space="preserve"> que pretende mover</w:t>
+      </w:r>
+      <w:r>
+        <w:rPr>
+          <w:sz w:val="24"/>
+        </w:rPr>
+        <w:t xml:space="preserve">. Após essa escolha, é pedido ao utilizador para </w:t>
+      </w:r>
+      <w:r>
+        <w:rPr>
+          <w:sz w:val="24"/>
+        </w:rPr>
+        <w:t>indicar se se pretende mover para a frente, indicando a letra “f” seguida do número de casas a avançar, sendo que este número vai ser condicionado pelo seu poder de movimento naquele momento do jogo</w:t>
+      </w:r>
+      <w:r>
+        <w:rPr>
+          <w:sz w:val="24"/>
+        </w:rPr>
+        <w:t>,</w:t>
+      </w:r>
+      <w:r>
+        <w:rPr>
+          <w:sz w:val="24"/>
+        </w:rPr>
+        <w:t xml:space="preserve"> ou “r” ou “l” consoante queria fazer o movimento de 45º para a direita ou esquerda, respetivamente, sendo também acrescentado à frente o número de casas.</w:t>
+      </w:r>
+    </w:p>
+    <w:p>
+      <w:pPr>
+        <w:spacing w:after="444"/>
+        <w:ind w:left="299" w:right="956" w:firstLine="0"/>
+        <w:rPr>
+          <w:sz w:val="24"/>
+        </w:rPr>
+      </w:pPr>
+      <w:r>
+        <w:rPr>
+          <w:sz w:val="24"/>
+        </w:rPr>
+        <w:t xml:space="preserve">O programa </w:t>
+      </w:r>
+      <w:r>
+        <w:rPr>
+          <w:sz w:val="24"/>
+        </w:rPr>
+        <w:t>responde se é uma jogada válida e</w:t>
+      </w:r>
+      <w:r>
+        <w:rPr>
+          <w:sz w:val="24"/>
+        </w:rPr>
+        <w:t>, de facto, a efetua ou,</w:t>
+      </w:r>
+      <w:r>
+        <w:rPr>
+          <w:sz w:val="24"/>
+        </w:rPr>
+        <w:t xml:space="preserve"> caso contrário</w:t>
+      </w:r>
+      <w:r>
+        <w:rPr>
+          <w:sz w:val="24"/>
+        </w:rPr>
+        <w:t>,</w:t>
+      </w:r>
+      <w:r>
+        <w:rPr>
+          <w:sz w:val="24"/>
+        </w:rPr>
+        <w:t xml:space="preserve"> é apresentada uma mensagem a indicar que é uma jogada inválida, pedindo novo input ao utilizador. </w:t>
+      </w:r>
+    </w:p>
+    <w:p>
+      <w:pPr>
+        <w:spacing w:after="444"/>
+        <w:ind w:left="299" w:right="956" w:firstLine="0"/>
+        <w:rPr>
+          <w:sz w:val="24"/>
+        </w:rPr>
+      </w:pPr>
+      <w:r>
+        <w:rPr>
+          <w:sz w:val="24"/>
+        </w:rPr>
+        <w:t>É dada a vez ao outro jogador, e a partir daqui as peças passam a estar atribuídas a cada um dos jogadores, sendo que se um jogador tentar mover as peças do outro, o programa apresenta a mensagem de erro “</w:t>
+      </w:r>
+      <w:proofErr w:type="spellStart"/>
+      <w:r>
+        <w:rPr>
+          <w:sz w:val="24"/>
+        </w:rPr>
+        <w:t>Invalid</w:t>
+      </w:r>
+      <w:proofErr w:type="spellEnd"/>
+      <w:r>
+        <w:rPr>
+          <w:sz w:val="24"/>
+        </w:rPr>
+        <w:t xml:space="preserve"> </w:t>
+      </w:r>
+      <w:proofErr w:type="spellStart"/>
+      <w:r>
+        <w:rPr>
+          <w:sz w:val="24"/>
+        </w:rPr>
+        <w:t>piece</w:t>
+      </w:r>
+      <w:proofErr w:type="spellEnd"/>
+      <w:r>
+        <w:rPr>
+          <w:sz w:val="24"/>
+        </w:rPr>
+        <w:t xml:space="preserve">”, pedindo de novo input para escolher uma peça válida. </w:t>
+      </w:r>
+    </w:p>
+    <w:p>
+      <w:pPr>
+        <w:spacing w:after="444"/>
+        <w:ind w:left="299" w:right="956" w:firstLine="0"/>
+        <w:rPr>
+          <w:sz w:val="24"/>
+        </w:rPr>
+      </w:pPr>
+      <w:r>
+        <w:rPr>
+          <w:sz w:val="24"/>
+        </w:rPr>
+        <w:t>O programa vai alternando entre jogadores, seguindo-se o esquema aqui apresentado.</w:t>
+      </w:r>
+    </w:p>
+    <w:p>
+      <w:pPr>
+        <w:spacing w:after="444"/>
+        <w:ind w:left="299" w:right="956" w:firstLine="0"/>
+        <w:rPr>
+          <w:sz w:val="24"/>
+        </w:rPr>
+      </w:pPr>
+      <w:r>
+        <w:rPr>
+          <w:sz w:val="24"/>
+        </w:rPr>
+        <w:t>No caso de, após uma jogada, a peça trocar de sector, é perguntado ao utilizador para escolher a orientação que pretende dar à peça, seja ela, manter a direção com um “f”, rodar 45º à esquerda com um “l” ou</w:t>
+      </w:r>
       <w:bookmarkStart w:id="1" w:name="_GoBack"/>
       <w:bookmarkEnd w:id="1"/>
+      <w:r>
+        <w:rPr>
+          <w:sz w:val="24"/>
+        </w:rPr>
+        <w:t xml:space="preserve"> rodar 45º à direita com um “r”. </w:t>
+      </w:r>
     </w:p>
     <w:p>
       <w:pPr>
         <w:spacing w:after="444"/>
         <w:ind w:left="299" w:right="956" w:firstLine="0"/>
         <w:rPr>
-          <w:sz w:val="24"/>
-        </w:rPr>
-      </w:pPr>
-      <w:r>
-        <w:rPr>
-          <w:sz w:val="24"/>
-        </w:rPr>
-        <w:t xml:space="preserve">É possível iniciar o jogo com o comando </w:t>
-      </w:r>
-      <w:proofErr w:type="spellStart"/>
-      <w:r>
-        <w:rPr>
-          <w:sz w:val="24"/>
-        </w:rPr>
-        <w:t>start_game</w:t>
-      </w:r>
-      <w:proofErr w:type="spellEnd"/>
-      <w:r>
-        <w:rPr>
-          <w:sz w:val="24"/>
-        </w:rPr>
-        <w:t>, sendo que será apresentado o tabuleiro inicial, seguindo-se o menu para o jogador escolher peça</w:t>
-      </w:r>
-      <w:r>
-        <w:rPr>
-          <w:sz w:val="24"/>
-        </w:rPr>
-        <w:t xml:space="preserve"> que pretende mover</w:t>
-      </w:r>
-      <w:r>
-        <w:rPr>
-          <w:sz w:val="24"/>
-        </w:rPr>
-        <w:t xml:space="preserve">. Após essa escolha, é pedido ao utilizador para </w:t>
-      </w:r>
-      <w:r>
-        <w:rPr>
-          <w:sz w:val="24"/>
-        </w:rPr>
-        <w:t>indicar se se pretende mover para a frente, indicando a letra “f” seguida do número de casas a avançar, sendo que este número vai ser condicionado pelo seu poder de movimento naquele momento do jogo</w:t>
-      </w:r>
-      <w:r>
-        <w:rPr>
-          <w:sz w:val="24"/>
-        </w:rPr>
-        <w:t>,</w:t>
-      </w:r>
-      <w:r>
-        <w:rPr>
-          <w:sz w:val="24"/>
-        </w:rPr>
-        <w:t xml:space="preserve"> ou “r” ou “l” consoante queria fazer o movimento de 45º para a direita ou esquerda, respetivamente, sendo também acrescentado à frente o número de casas.</w:t>
-      </w:r>
+          <w:color w:val="FF0000"/>
+          <w:sz w:val="36"/>
+        </w:rPr>
+      </w:pPr>
     </w:p>
     <w:p>
       <w:pPr>
         <w:spacing w:after="444"/>
         <w:ind w:left="299" w:right="956" w:firstLine="0"/>
-        <w:rPr>
-          <w:sz w:val="24"/>
-        </w:rPr>
-      </w:pPr>
-      <w:r>
-        <w:rPr>
-          <w:sz w:val="24"/>
-        </w:rPr>
-        <w:t xml:space="preserve">O programa </w:t>
-      </w:r>
-      <w:r>
-        <w:rPr>
-          <w:sz w:val="24"/>
-        </w:rPr>
-        <w:t>responde se é uma jogada válida e</w:t>
-      </w:r>
-      <w:r>
-        <w:rPr>
-          <w:sz w:val="24"/>
-        </w:rPr>
-        <w:t>, de facto, a efetua ou,</w:t>
-      </w:r>
-      <w:r>
-        <w:rPr>
-          <w:sz w:val="24"/>
-        </w:rPr>
-        <w:t xml:space="preserve"> caso contrário</w:t>
-      </w:r>
-      <w:r>
-        <w:rPr>
-          <w:sz w:val="24"/>
-        </w:rPr>
-        <w:t>,</w:t>
-      </w:r>
-      <w:r>
-        <w:rPr>
-          <w:sz w:val="24"/>
-        </w:rPr>
-        <w:t xml:space="preserve"> é apresentada uma mensagem a indicar que é uma jogada inválida, pedindo novo input ao utilizador. </w:t>
-      </w:r>
-    </w:p>
-    <w:p>
-      <w:pPr>
-        <w:spacing w:after="444"/>
-        <w:ind w:left="299" w:right="956" w:firstLine="0"/>
-        <w:rPr>
-          <w:sz w:val="24"/>
-        </w:rPr>
-      </w:pPr>
-      <w:r>
-        <w:rPr>
-          <w:sz w:val="24"/>
-        </w:rPr>
-        <w:t>É dada a vez ao outro jogador, e a partir daqui as peças passam a estar atribuídas a cada um dos jogadores, sendo que se um jogador tentar mover as peças do outro, o programa apresenta a mensagem de erro “</w:t>
-      </w:r>
-      <w:proofErr w:type="spellStart"/>
-      <w:r>
-        <w:rPr>
-          <w:sz w:val="24"/>
-        </w:rPr>
-        <w:t>Invalid</w:t>
-      </w:r>
-      <w:proofErr w:type="spellEnd"/>
-      <w:r>
-        <w:rPr>
-          <w:sz w:val="24"/>
-        </w:rPr>
-        <w:t xml:space="preserve"> </w:t>
-      </w:r>
-      <w:proofErr w:type="spellStart"/>
-      <w:r>
-        <w:rPr>
-          <w:sz w:val="24"/>
-        </w:rPr>
-        <w:t>piece</w:t>
-      </w:r>
-      <w:proofErr w:type="spellEnd"/>
-      <w:r>
-        <w:rPr>
-          <w:sz w:val="24"/>
-        </w:rPr>
-        <w:t xml:space="preserve">”, pedindo de novo input para escolher uma peça válida. </w:t>
-      </w:r>
-    </w:p>
-    <w:p>
-      <w:pPr>
-        <w:spacing w:after="444"/>
-        <w:ind w:left="299" w:right="956" w:firstLine="0"/>
-        <w:rPr>
-          <w:sz w:val="24"/>
-        </w:rPr>
-      </w:pPr>
-      <w:r>
-        <w:rPr>
-          <w:sz w:val="24"/>
-        </w:rPr>
-        <w:t>O programa vai alternando entre jogadores, seguindo-se o esquema aqui apresentado.</w:t>
-      </w:r>
-    </w:p>
-    <w:p>
-      <w:pPr>
-        <w:spacing w:after="444"/>
-        <w:ind w:left="299" w:right="956" w:firstLine="0"/>
-        <w:rPr>
-          <w:color w:val="FF0000"/>
-          <w:sz w:val="36"/>
-        </w:rPr>
-      </w:pPr>
-    </w:p>
-    <w:p>
-      <w:pPr>
-        <w:spacing w:after="444"/>
-        <w:ind w:left="299" w:right="956" w:firstLine="0"/>
       </w:pPr>
       <w:r>
         <w:rPr>
@@ -4232,7 +4253,6 @@
         <w:rPr>
           <w:sz w:val="24"/>
         </w:rPr>
-        <w:lastRenderedPageBreak/>
         <w:t xml:space="preserve">Este projeto foi bastante </w:t>
       </w:r>
       <w:r>
@@ -4489,7 +4509,7 @@
       <w:rPr>
         <w:noProof/>
       </w:rPr>
-      <w:t>12</w:t>
+      <w:t>14</w:t>
     </w:r>
     <w:r>
       <w:fldChar w:fldCharType="end"/>

</xml_diff>